<commit_message>
Collected all code in one place
</commit_message>
<xml_diff>
--- a/docs/Specifikacija projekta.docx
+++ b/docs/Specifikacija projekta.docx
@@ -12,7 +12,6 @@
           <w:szCs w:val="20"/>
         </w:rPr>
       </w:pPr>
-      <w:proofErr w:type="spellStart"/>
       <w:r>
         <w:rPr>
           <w:rFonts w:ascii="Arial" w:hAnsi="Arial" w:cs="Arial"/>
@@ -20,57 +19,7 @@
           <w:sz w:val="44"/>
           <w:szCs w:val="44"/>
         </w:rPr>
-        <w:t>Specifikacija</w:t>
-      </w:r>
-      <w:proofErr w:type="spellEnd"/>
-      <w:r>
-        <w:rPr>
-          <w:rFonts w:ascii="Arial" w:hAnsi="Arial" w:cs="Arial"/>
-          <w:color w:val="000000"/>
-          <w:sz w:val="44"/>
-          <w:szCs w:val="44"/>
-        </w:rPr>
-        <w:t xml:space="preserve"> </w:t>
-      </w:r>
-      <w:proofErr w:type="spellStart"/>
-      <w:r>
-        <w:rPr>
-          <w:rFonts w:ascii="Arial" w:hAnsi="Arial" w:cs="Arial"/>
-          <w:color w:val="000000"/>
-          <w:sz w:val="44"/>
-          <w:szCs w:val="44"/>
-        </w:rPr>
-        <w:t>projektnog</w:t>
-      </w:r>
-      <w:proofErr w:type="spellEnd"/>
-      <w:r>
-        <w:rPr>
-          <w:rFonts w:ascii="Arial" w:hAnsi="Arial" w:cs="Arial"/>
-          <w:color w:val="000000"/>
-          <w:sz w:val="44"/>
-          <w:szCs w:val="44"/>
-        </w:rPr>
-        <w:t xml:space="preserve"> </w:t>
-      </w:r>
-      <w:proofErr w:type="spellStart"/>
-      <w:r>
-        <w:rPr>
-          <w:rFonts w:ascii="Arial" w:hAnsi="Arial" w:cs="Arial"/>
-          <w:color w:val="000000"/>
-          <w:sz w:val="44"/>
-          <w:szCs w:val="44"/>
-        </w:rPr>
-        <w:t>zadatka</w:t>
-      </w:r>
-      <w:proofErr w:type="spellEnd"/>
-      <w:r>
-        <w:rPr>
-          <w:rFonts w:ascii="Arial" w:hAnsi="Arial" w:cs="Arial"/>
-          <w:color w:val="000000"/>
-          <w:sz w:val="44"/>
-          <w:szCs w:val="44"/>
-        </w:rPr>
-        <w:t xml:space="preserve"> – Smart lock</w:t>
+        <w:t>Specifikacija projektnog zadatka – Smart lock</w:t>
       </w:r>
     </w:p>
     <w:p>
@@ -85,7 +34,6 @@
           <w:szCs w:val="28"/>
         </w:rPr>
       </w:pPr>
-      <w:proofErr w:type="spellStart"/>
       <w:r>
         <w:rPr>
           <w:rFonts w:ascii="Arial" w:hAnsi="Arial" w:cs="Arial"/>
@@ -93,9 +41,8 @@
           <w:sz w:val="28"/>
           <w:szCs w:val="28"/>
         </w:rPr>
-        <w:t>Inženjerstvo</w:t>
-      </w:r>
-      <w:proofErr w:type="spellEnd"/>
+        <w:t>Inženjerstvo softvera za Internet/Web of things</w:t>
+      </w:r>
       <w:r>
         <w:rPr>
           <w:rFonts w:ascii="Arial" w:hAnsi="Arial" w:cs="Arial"/>
@@ -103,35 +50,6 @@
           <w:sz w:val="28"/>
           <w:szCs w:val="28"/>
         </w:rPr>
-        <w:t xml:space="preserve"> </w:t>
-      </w:r>
-      <w:proofErr w:type="spellStart"/>
-      <w:r>
-        <w:rPr>
-          <w:rFonts w:ascii="Arial" w:hAnsi="Arial" w:cs="Arial"/>
-          <w:color w:val="666666"/>
-          <w:sz w:val="28"/>
-          <w:szCs w:val="28"/>
-        </w:rPr>
-        <w:t>softvera</w:t>
-      </w:r>
-      <w:proofErr w:type="spellEnd"/>
-      <w:r>
-        <w:rPr>
-          <w:rFonts w:ascii="Arial" w:hAnsi="Arial" w:cs="Arial"/>
-          <w:color w:val="666666"/>
-          <w:sz w:val="28"/>
-          <w:szCs w:val="28"/>
-        </w:rPr>
-        <w:t xml:space="preserve"> za Internet/Web of things</w:t>
-      </w:r>
-      <w:r>
-        <w:rPr>
-          <w:rFonts w:ascii="Arial" w:hAnsi="Arial" w:cs="Arial"/>
-          <w:color w:val="666666"/>
-          <w:sz w:val="28"/>
-          <w:szCs w:val="28"/>
-        </w:rPr>
         <w:br/>
         <w:t>2023/2024</w:t>
       </w:r>
@@ -390,13 +308,7 @@
         <w:rPr>
           <w:lang w:val="sr-Latn-BA"/>
         </w:rPr>
-        <w:t>RGB dioda</w:t>
-      </w:r>
-      <w:r>
-        <w:rPr>
-          <w:lang w:val="sr-Latn-BA"/>
-        </w:rPr>
-        <w:t xml:space="preserve"> i 3 otpornika</w:t>
+        <w:t>dioda</w:t>
       </w:r>
     </w:p>
     <w:p>
@@ -556,7 +468,7 @@
         <w:rPr>
           <w:lang w:val="sr-Latn-BA"/>
         </w:rPr>
-        <w:t>Unosom ispravnog pin koda u keypad i potvrdom unosa na dugme '#', bravi se propušta struja, čime se otključava uz zvučni znak buzzera i RGB dioda pali zeleno svetlo</w:t>
+        <w:t>Unosom ispravnog pin koda u keypad i potvrdom unosa na dugme '#', bravi se propušta struja, čime se otključava uz zvučni znak buzzera i dioda pali zeleno svetlo</w:t>
       </w:r>
       <w:r>
         <w:rPr>
@@ -570,6 +482,12 @@
         </w:rPr>
         <w:t>.</w:t>
       </w:r>
+      <w:r>
+        <w:rPr>
+          <w:lang w:val="sr-Latn-BA"/>
+        </w:rPr>
+        <w:t xml:space="preserve"> Pritiskom na taster 'A' brisemo dosadašnji unos.</w:t>
+      </w:r>
     </w:p>
     <w:p>
       <w:pPr>
@@ -604,7 +522,19 @@
         <w:rPr>
           <w:lang w:val="sr-Latn-BA"/>
         </w:rPr>
-        <w:t>Unosom posebne kombinacije tastera, ulazi se u modus izmene pin koda, koji prethodno zahteva unos ispravnog trenutnog pin koda, nakon čega unosimo novi četvorocifreni pin i potvrđujemo ga pritiskom na '#'. U slučaju odustajanja od promene pin koda, pitiskom na '</w:t>
+        <w:t>Unosom tastera</w:t>
+      </w:r>
+      <w:r>
+        <w:rPr>
+          <w:lang w:val="sr-Latn-BA"/>
+        </w:rPr>
+        <w:t xml:space="preserve"> 'B'</w:t>
+      </w:r>
+      <w:r>
+        <w:rPr>
+          <w:lang w:val="sr-Latn-BA"/>
+        </w:rPr>
+        <w:t xml:space="preserve"> ulazi se u modus izmene pin koda, koji prethodno zahteva unos ispravnog trenutnog pin koda, nakon čega unosimo novi četvorocifreni pin i potvrđujemo ga pritiskom na '#'. U slučaju odustajanja od promene pin koda, pitiskom na '</w:t>
       </w:r>
       <w:r>
         <w:rPr>
@@ -652,25 +582,7 @@
         <w:rPr>
           <w:lang w:val="sr-Latn-BA"/>
         </w:rPr>
-        <w:t xml:space="preserve"> bravi se propušta struja, čime se</w:t>
-      </w:r>
-      <w:r>
-        <w:rPr>
-          <w:lang w:val="sr-Latn-BA"/>
-        </w:rPr>
-        <w:t xml:space="preserve"> ona</w:t>
-      </w:r>
-      <w:r>
-        <w:rPr>
-          <w:lang w:val="sr-Latn-BA"/>
-        </w:rPr>
-        <w:t xml:space="preserve"> otključava uz zvučni znak buzzera i RGB dioda pali zeleno svetlo na nekoliko sekundi</w:t>
-      </w:r>
-      <w:r>
-        <w:rPr>
-          <w:lang w:val="sr-Latn-BA"/>
-        </w:rPr>
-        <w:t>.</w:t>
+        <w:t xml:space="preserve"> bravi se propušta struja, čime se ona otključava uz zvučni znak buzzera i RGB dioda pali zeleno svetlo na nekoliko sekundi.</w:t>
       </w:r>
     </w:p>
     <w:p>
@@ -691,13 +603,7 @@
         <w:rPr>
           <w:lang w:val="sr-Latn-BA"/>
         </w:rPr>
-        <w:t xml:space="preserve">Prislanjanjem telefona sa podešenim NFC tagom na čitač, </w:t>
-      </w:r>
-      <w:r>
-        <w:rPr>
-          <w:lang w:val="sr-Latn-BA"/>
-        </w:rPr>
-        <w:t>bravi se propušta struja, čime se ona otključava uz zvučni znak buzzera i RGB dioda pali zeleno svetlo na nekoliko sekundi.</w:t>
+        <w:t>Prislanjanjem telefona sa podešenim NFC tagom na čitač, bravi se propušta struja, čime se ona otključava uz zvučni znak buzzera i dioda pali zeleno svetlo na nekoliko sekundi.</w:t>
       </w:r>
     </w:p>
     <w:sectPr>

</xml_diff>